<commit_message>
* 1099035 C# (LINQ, bakery): draft
</commit_message>
<xml_diff>
--- a/1099035 C# (LINQ)/linq.docx
+++ b/1099035 C# (LINQ)/linq.docx
@@ -130,7 +130,10 @@
         <w:t xml:space="preserve">Вариант № </w:t>
       </w:r>
       <w:r>
-        <w:t>11</w:t>
+        <w:t>2</w:t>
+      </w:r>
+      <w:r>
+        <w:t>1</w:t>
       </w:r>
     </w:p>
     <w:p>
@@ -157,7 +160,7 @@
         <w:t>«Разработка информационной системы «</w:t>
       </w:r>
       <w:r>
-        <w:t>Соревнования по футболу</w:t>
+        <w:t>Хлебозавод</w:t>
       </w:r>
       <w:r>
         <w:t>»</w:t>
@@ -217,7 +220,10 @@
         <w:jc w:val="right"/>
       </w:pPr>
       <w:r>
-        <w:t>Выполнил: студент группы 2бАСУ1</w:t>
+        <w:t xml:space="preserve">Выполнил: студент группы </w:t>
+      </w:r>
+      <w:r>
+        <w:t>______</w:t>
       </w:r>
     </w:p>
     <w:p>
@@ -232,7 +238,10 @@
         <w:jc w:val="right"/>
       </w:pPr>
       <w:r>
-        <w:t>Проверил: доцент каф. АСУ</w:t>
+        <w:t xml:space="preserve">Проверил: </w:t>
+      </w:r>
+      <w:r>
+        <w:t>________________</w:t>
       </w:r>
     </w:p>
     <w:p>
@@ -244,7 +253,7 @@
         </w:rPr>
       </w:pPr>
       <w:r>
-        <w:t>Чернов Э.А.</w:t>
+        <w:t>________________</w:t>
       </w:r>
     </w:p>
     <w:p>
@@ -306,7 +315,10 @@
         <w:jc w:val="center"/>
       </w:pPr>
       <w:r>
-        <w:t>Москва 2018</w:t>
+        <w:t>Москва 201</w:t>
+      </w:r>
+      <w:r>
+        <w:t>9</w:t>
       </w:r>
     </w:p>
     <w:p>
@@ -329,89 +341,22 @@
       </w:pPr>
       <w:r>
         <w:lastRenderedPageBreak/>
-        <w:br w:type="page"/>
-      </w:r>
-      <w:r>
-        <w:lastRenderedPageBreak/>
         <w:t>Задание</w:t>
       </w:r>
     </w:p>
     <w:p>
       <w:r>
-        <w:t>Требуется разработать прогр</w:t>
-      </w:r>
-      <w:r>
-        <w:t xml:space="preserve">аммную систему, предназначенную </w:t>
-      </w:r>
-      <w:r>
-        <w:t>для организаторов соревнований</w:t>
-      </w:r>
-      <w:r>
-        <w:t xml:space="preserve"> по футболу в рамках первенства </w:t>
-      </w:r>
-      <w:r>
-        <w:t>страны. Такая система должна обеспечиват</w:t>
-      </w:r>
-      <w:r>
-        <w:t xml:space="preserve">ь хранение сведений о командах, </w:t>
-      </w:r>
-      <w:r>
-        <w:t xml:space="preserve">участвующих в первенстве, </w:t>
-      </w:r>
-      <w:r>
-        <w:t xml:space="preserve">об игроках команд, о расписании </w:t>
-      </w:r>
-      <w:r>
-        <w:t>встреч и их результатах, о цене билетов на игры.</w:t>
-      </w:r>
-    </w:p>
-    <w:p>
-      <w:r>
-        <w:t>Сведения о команде: название кома</w:t>
-      </w:r>
-      <w:r>
-        <w:t xml:space="preserve">нды, город, где она базируется, </w:t>
-      </w:r>
-      <w:r>
-        <w:t xml:space="preserve">имя главного тренера, место в таблице прошлого </w:t>
-      </w:r>
-      <w:r>
-        <w:t xml:space="preserve">сезона, расписание </w:t>
-      </w:r>
-      <w:r>
-        <w:t>встреч. В один день команда м</w:t>
-      </w:r>
-      <w:r>
-        <w:t xml:space="preserve">ожет участвовать только в одной </w:t>
-      </w:r>
-      <w:r>
-        <w:t xml:space="preserve">встрече. </w:t>
-      </w:r>
-    </w:p>
-    <w:p>
-      <w:r>
-        <w:t>Сведения об игроке включа</w:t>
-      </w:r>
-      <w:r>
-        <w:t xml:space="preserve">ют в себя фамилию и имя игрока, </w:t>
-      </w:r>
-      <w:r>
-        <w:t xml:space="preserve">его возраст, номер и амплуа в команде. </w:t>
-      </w:r>
-      <w:r>
-        <w:t xml:space="preserve">Сведения о стадионе, на котором </w:t>
-      </w:r>
-      <w:r>
-        <w:t>происходит встреча, содержат город, в к</w:t>
-      </w:r>
-      <w:r>
-        <w:t xml:space="preserve">отором он находится, </w:t>
-      </w:r>
-      <w:r>
-        <w:t>название стадиона, и его вместимос</w:t>
-      </w:r>
-      <w:r>
-        <w:t xml:space="preserve">ть. </w:t>
+        <w:t>Требуется разработать программную систему, предназначенную для организаторов соревнований по футболу в рамках первенства страны. Такая система должна обеспечивать хранение сведений о командах, участвующих в первенстве, об игроках команд, о расписании встреч и их результатах, о цене билетов на игры.</w:t>
+      </w:r>
+    </w:p>
+    <w:p>
+      <w:r>
+        <w:t xml:space="preserve">Сведения о команде: название команды, город, где она базируется, имя главного тренера, место в таблице прошлого сезона, расписание встреч. В один день команда может участвовать только в одной встрече. </w:t>
+      </w:r>
+    </w:p>
+    <w:p>
+      <w:r>
+        <w:t xml:space="preserve">Сведения об игроке включают в себя фамилию и имя игрока, его возраст, номер и амплуа в команде. Сведения о стадионе, на котором происходит встреча, содержат город, в котором он находится, название стадиона, и его вместимость. </w:t>
       </w:r>
     </w:p>
     <w:p>
@@ -505,13 +450,7 @@
         <w:ind w:left="0" w:firstLine="709"/>
       </w:pPr>
       <w:r>
-        <w:t>Номера и фамилии игроков ко</w:t>
-      </w:r>
-      <w:r>
-        <w:t xml:space="preserve">манд, участвовавших во встрече, </w:t>
-      </w:r>
-      <w:r>
-        <w:t>которая проходила в указанный день на стадионе.</w:t>
+        <w:t>Номера и фамилии игроков команд, участвовавших во встрече, которая проходила в указанный день на стадионе.</w:t>
       </w:r>
     </w:p>
     <w:p>
@@ -543,13 +482,7 @@
         <w:ind w:left="0" w:firstLine="709"/>
       </w:pPr>
       <w:r>
-        <w:t>Команды, имеющие наилучшую и наихудшую разницу</w:t>
-      </w:r>
-      <w:r>
-        <w:t xml:space="preserve"> забитых </w:t>
-      </w:r>
-      <w:r>
-        <w:t>и пропущенных мячей.</w:t>
+        <w:t>Команды, имеющие наилучшую и наихудшую разницу забитых и пропущенных мячей.</w:t>
       </w:r>
     </w:p>
     <w:p>
@@ -842,13 +775,7 @@
               <w:pStyle w:val="a5"/>
             </w:pPr>
             <w:r>
-              <w:t xml:space="preserve">Идентификатор </w:t>
-            </w:r>
-            <w:r>
-              <w:t>команды</w:t>
-            </w:r>
-            <w:r>
-              <w:t xml:space="preserve"> (первичный ключ)</w:t>
+              <w:t>Идентификатор команды (первичный ключ)</w:t>
             </w:r>
           </w:p>
         </w:tc>
@@ -896,10 +823,7 @@
               <w:pStyle w:val="a5"/>
             </w:pPr>
             <w:r>
-              <w:t>Название к</w:t>
-            </w:r>
-            <w:r>
-              <w:t>оманды</w:t>
+              <w:t>Название команды</w:t>
             </w:r>
           </w:p>
         </w:tc>
@@ -1044,13 +968,7 @@
               <w:rPr>
                 <w:lang w:val="en-US"/>
               </w:rPr>
-              <w:t>u</w:t>
-            </w:r>
-            <w:r>
-              <w:rPr>
-                <w:lang w:val="en-US"/>
-              </w:rPr>
-              <w:t>int</w:t>
+              <w:t>uint</w:t>
             </w:r>
             <w:proofErr w:type="spellEnd"/>
             <w:r>
@@ -1233,13 +1151,7 @@
               <w:pStyle w:val="a5"/>
             </w:pPr>
             <w:r>
-              <w:t xml:space="preserve">Идентификатор </w:t>
-            </w:r>
-            <w:r>
-              <w:t>игрока</w:t>
-            </w:r>
-            <w:r>
-              <w:t xml:space="preserve"> (первичный ключ)</w:t>
+              <w:t>Идентификатор игрока (первичный ключ)</w:t>
             </w:r>
           </w:p>
         </w:tc>
@@ -1508,13 +1420,7 @@
               <w:rPr>
                 <w:lang w:val="en-US"/>
               </w:rPr>
-              <w:t>u</w:t>
-            </w:r>
-            <w:r>
-              <w:rPr>
-                <w:lang w:val="en-US"/>
-              </w:rPr>
-              <w:t>int</w:t>
+              <w:t>uint</w:t>
             </w:r>
             <w:proofErr w:type="spellEnd"/>
             <w:r>
@@ -1775,6 +1681,9 @@
           <w:p>
             <w:pPr>
               <w:pStyle w:val="a5"/>
+              <w:rPr>
+                <w:lang w:val="en-US"/>
+              </w:rPr>
             </w:pPr>
             <w:r>
               <w:rPr>
@@ -2087,10 +1996,7 @@
               <w:pStyle w:val="a5"/>
             </w:pPr>
             <w:r>
-              <w:t>Идентификатор</w:t>
-            </w:r>
-            <w:r>
-              <w:t xml:space="preserve"> стадиона</w:t>
+              <w:t>Идентификатор стадиона</w:t>
             </w:r>
           </w:p>
         </w:tc>
@@ -2720,11 +2626,12 @@
         </w:rPr>
         <w:t xml:space="preserve"> </w:t>
       </w:r>
-      <w:proofErr w:type="spellStart"/>
-      <w:r>
+      <w:r>
+        <w:rPr>
+          <w:lang w:val="en-US"/>
+        </w:rPr>
         <w:t>Player</w:t>
       </w:r>
-      <w:proofErr w:type="spellEnd"/>
       <w:r>
         <w:rPr>
           <w:lang w:val="en-US"/>
@@ -2848,11 +2755,12 @@
         </w:rPr>
         <w:t xml:space="preserve"> </w:t>
       </w:r>
-      <w:proofErr w:type="spellStart"/>
-      <w:r>
+      <w:r>
+        <w:rPr>
+          <w:lang w:val="en-US"/>
+        </w:rPr>
         <w:t>Stadium</w:t>
       </w:r>
-      <w:proofErr w:type="spellEnd"/>
       <w:r>
         <w:rPr>
           <w:lang w:val="en-US"/>
@@ -2978,11 +2886,12 @@
         </w:rPr>
         <w:t xml:space="preserve"> </w:t>
       </w:r>
-      <w:proofErr w:type="spellStart"/>
-      <w:r>
+      <w:r>
+        <w:rPr>
+          <w:lang w:val="en-US"/>
+        </w:rPr>
         <w:t>Match</w:t>
       </w:r>
-      <w:proofErr w:type="spellEnd"/>
       <w:r>
         <w:rPr>
           <w:lang w:val="en-US"/>
@@ -5078,9 +4987,6 @@
       <w:pPr>
         <w:pStyle w:val="a3"/>
         <w:ind w:firstLine="0"/>
-        <w:rPr>
-          <w:lang w:val="en-US"/>
-        </w:rPr>
       </w:pPr>
       <w:r>
         <w:rPr>
@@ -5097,72 +5003,81 @@
       </w:r>
       <w:proofErr w:type="gramEnd"/>
       <w:r>
-        <w:rPr>
-          <w:lang w:val="en-US"/>
-        </w:rPr>
-        <w:t xml:space="preserve"> string EXIT_TIP = "\n</w:t>
+        <w:t xml:space="preserve"> </w:t>
+      </w:r>
+      <w:r>
+        <w:rPr>
+          <w:lang w:val="en-US"/>
+        </w:rPr>
+        <w:t>string</w:t>
+      </w:r>
+      <w:r>
+        <w:t xml:space="preserve"> </w:t>
+      </w:r>
+      <w:r>
+        <w:rPr>
+          <w:lang w:val="en-US"/>
+        </w:rPr>
+        <w:t>EXIT</w:t>
+      </w:r>
+      <w:r>
+        <w:t>_</w:t>
+      </w:r>
+      <w:r>
+        <w:rPr>
+          <w:lang w:val="en-US"/>
+        </w:rPr>
+        <w:t>TIP</w:t>
+      </w:r>
+      <w:r>
+        <w:t xml:space="preserve"> = "\</w:t>
+      </w:r>
+      <w:r>
+        <w:rPr>
+          <w:lang w:val="en-US"/>
+        </w:rPr>
+        <w:t>n</w:t>
       </w:r>
       <w:r>
         <w:t>Для</w:t>
       </w:r>
       <w:r>
-        <w:rPr>
-          <w:lang w:val="en-US"/>
-        </w:rPr>
         <w:t xml:space="preserve"> </w:t>
       </w:r>
       <w:r>
         <w:t>возврата</w:t>
       </w:r>
       <w:r>
-        <w:rPr>
-          <w:lang w:val="en-US"/>
-        </w:rPr>
         <w:t xml:space="preserve"> </w:t>
       </w:r>
       <w:r>
         <w:t>в</w:t>
       </w:r>
       <w:r>
-        <w:rPr>
-          <w:lang w:val="en-US"/>
-        </w:rPr>
         <w:t xml:space="preserve"> </w:t>
       </w:r>
       <w:r>
         <w:t>меню</w:t>
       </w:r>
       <w:r>
-        <w:rPr>
-          <w:lang w:val="en-US"/>
-        </w:rPr>
         <w:t xml:space="preserve"> </w:t>
       </w:r>
       <w:r>
         <w:t>нажмите</w:t>
       </w:r>
       <w:r>
-        <w:rPr>
-          <w:lang w:val="en-US"/>
-        </w:rPr>
         <w:t xml:space="preserve"> </w:t>
       </w:r>
       <w:r>
         <w:t>любую</w:t>
       </w:r>
       <w:r>
-        <w:rPr>
-          <w:lang w:val="en-US"/>
-        </w:rPr>
         <w:t xml:space="preserve"> </w:t>
       </w:r>
       <w:r>
         <w:t>клавишу</w:t>
       </w:r>
       <w:r>
-        <w:rPr>
-          <w:lang w:val="en-US"/>
-        </w:rPr>
         <w:t>...";</w:t>
       </w:r>
     </w:p>
@@ -5175,9 +5090,6 @@
         </w:rPr>
       </w:pPr>
       <w:r>
-        <w:rPr>
-          <w:lang w:val="en-US"/>
-        </w:rPr>
         <w:t xml:space="preserve">        </w:t>
       </w:r>
       <w:proofErr w:type="gramStart"/>
@@ -6134,9 +6046,6 @@
       <w:pPr>
         <w:pStyle w:val="a3"/>
         <w:ind w:firstLine="0"/>
-        <w:rPr>
-          <w:lang w:val="en-US"/>
-        </w:rPr>
       </w:pPr>
       <w:r>
         <w:rPr>
@@ -6144,26 +6053,27 @@
         </w:rPr>
         <w:t xml:space="preserve">                            </w:t>
       </w:r>
-      <w:proofErr w:type="spellStart"/>
-      <w:proofErr w:type="gramStart"/>
-      <w:r>
-        <w:rPr>
-          <w:lang w:val="en-US"/>
-        </w:rPr>
-        <w:t>Console.Clear</w:t>
-      </w:r>
-      <w:proofErr w:type="spellEnd"/>
-      <w:r>
-        <w:rPr>
-          <w:lang w:val="en-US"/>
-        </w:rPr>
+      <w:proofErr w:type="gramStart"/>
+      <w:r>
+        <w:rPr>
+          <w:lang w:val="en-US"/>
+        </w:rPr>
+        <w:t>Console</w:t>
+      </w:r>
+      <w:r>
+        <w:t>.</w:t>
+      </w:r>
+      <w:r>
+        <w:rPr>
+          <w:lang w:val="en-US"/>
+        </w:rPr>
+        <w:t>Clear</w:t>
+      </w:r>
+      <w:r>
         <w:t>(</w:t>
       </w:r>
       <w:proofErr w:type="gramEnd"/>
       <w:r>
-        <w:rPr>
-          <w:lang w:val="en-US"/>
-        </w:rPr>
         <w:t>);</w:t>
       </w:r>
     </w:p>
@@ -6173,9 +6083,6 @@
         <w:ind w:firstLine="0"/>
       </w:pPr>
       <w:r>
-        <w:rPr>
-          <w:lang w:val="en-US"/>
-        </w:rPr>
         <w:lastRenderedPageBreak/>
         <w:t xml:space="preserve">                            </w:t>
       </w:r>
@@ -6569,6 +6476,9 @@
       <w:pPr>
         <w:pStyle w:val="a3"/>
         <w:ind w:firstLine="0"/>
+        <w:rPr>
+          <w:lang w:val="en-US"/>
+        </w:rPr>
       </w:pPr>
       <w:r>
         <w:rPr>
@@ -6576,18 +6486,27 @@
         </w:rPr>
         <w:t xml:space="preserve">                        </w:t>
       </w:r>
-      <w:proofErr w:type="spellStart"/>
-      <w:r>
+      <w:proofErr w:type="gramStart"/>
+      <w:r>
+        <w:rPr>
+          <w:lang w:val="en-US"/>
+        </w:rPr>
         <w:t>do</w:t>
       </w:r>
-      <w:proofErr w:type="spellEnd"/>
-    </w:p>
-    <w:p>
-      <w:pPr>
-        <w:pStyle w:val="a3"/>
-        <w:ind w:firstLine="0"/>
-      </w:pPr>
-      <w:r>
+      <w:proofErr w:type="gramEnd"/>
+    </w:p>
+    <w:p>
+      <w:pPr>
+        <w:pStyle w:val="a3"/>
+        <w:ind w:firstLine="0"/>
+        <w:rPr>
+          <w:lang w:val="en-US"/>
+        </w:rPr>
+      </w:pPr>
+      <w:r>
+        <w:rPr>
+          <w:lang w:val="en-US"/>
+        </w:rPr>
         <w:t xml:space="preserve">                        {</w:t>
       </w:r>
     </w:p>
@@ -6595,25 +6514,48 @@
       <w:pPr>
         <w:pStyle w:val="a3"/>
         <w:ind w:firstLine="0"/>
-      </w:pPr>
-      <w:r>
+        <w:rPr>
+          <w:lang w:val="en-US"/>
+        </w:rPr>
+      </w:pPr>
+      <w:r>
+        <w:rPr>
+          <w:lang w:val="en-US"/>
+        </w:rPr>
         <w:t xml:space="preserve">                            </w:t>
       </w:r>
       <w:proofErr w:type="spellStart"/>
-      <w:r>
+      <w:proofErr w:type="gramStart"/>
+      <w:r>
+        <w:rPr>
+          <w:lang w:val="en-US"/>
+        </w:rPr>
         <w:t>Console.Clear</w:t>
       </w:r>
       <w:proofErr w:type="spellEnd"/>
       <w:r>
-        <w:t>();</w:t>
-      </w:r>
-    </w:p>
-    <w:p>
-      <w:pPr>
-        <w:pStyle w:val="a3"/>
-        <w:ind w:firstLine="0"/>
-      </w:pPr>
-      <w:r>
+        <w:rPr>
+          <w:lang w:val="en-US"/>
+        </w:rPr>
+        <w:t>(</w:t>
+      </w:r>
+      <w:proofErr w:type="gramEnd"/>
+      <w:r>
+        <w:rPr>
+          <w:lang w:val="en-US"/>
+        </w:rPr>
+        <w:t>);</w:t>
+      </w:r>
+    </w:p>
+    <w:p>
+      <w:pPr>
+        <w:pStyle w:val="a3"/>
+        <w:ind w:firstLine="0"/>
+      </w:pPr>
+      <w:r>
+        <w:rPr>
+          <w:lang w:val="en-US"/>
+        </w:rPr>
         <w:t xml:space="preserve">                            </w:t>
       </w:r>
       <w:proofErr w:type="spellStart"/>
@@ -7009,6 +6951,9 @@
       <w:pPr>
         <w:pStyle w:val="a3"/>
         <w:ind w:firstLine="0"/>
+        <w:rPr>
+          <w:lang w:val="en-US"/>
+        </w:rPr>
       </w:pPr>
       <w:r>
         <w:rPr>
@@ -7016,18 +6961,27 @@
         </w:rPr>
         <w:t xml:space="preserve">                        </w:t>
       </w:r>
-      <w:proofErr w:type="spellStart"/>
-      <w:r>
+      <w:proofErr w:type="gramStart"/>
+      <w:r>
+        <w:rPr>
+          <w:lang w:val="en-US"/>
+        </w:rPr>
         <w:t>do</w:t>
       </w:r>
-      <w:proofErr w:type="spellEnd"/>
-    </w:p>
-    <w:p>
-      <w:pPr>
-        <w:pStyle w:val="a3"/>
-        <w:ind w:firstLine="0"/>
-      </w:pPr>
-      <w:r>
+      <w:proofErr w:type="gramEnd"/>
+    </w:p>
+    <w:p>
+      <w:pPr>
+        <w:pStyle w:val="a3"/>
+        <w:ind w:firstLine="0"/>
+        <w:rPr>
+          <w:lang w:val="en-US"/>
+        </w:rPr>
+      </w:pPr>
+      <w:r>
+        <w:rPr>
+          <w:lang w:val="en-US"/>
+        </w:rPr>
         <w:t xml:space="preserve">                        {</w:t>
       </w:r>
     </w:p>
@@ -7035,25 +6989,48 @@
       <w:pPr>
         <w:pStyle w:val="a3"/>
         <w:ind w:firstLine="0"/>
-      </w:pPr>
-      <w:r>
+        <w:rPr>
+          <w:lang w:val="en-US"/>
+        </w:rPr>
+      </w:pPr>
+      <w:r>
+        <w:rPr>
+          <w:lang w:val="en-US"/>
+        </w:rPr>
         <w:t xml:space="preserve">                            </w:t>
       </w:r>
       <w:proofErr w:type="spellStart"/>
-      <w:r>
+      <w:proofErr w:type="gramStart"/>
+      <w:r>
+        <w:rPr>
+          <w:lang w:val="en-US"/>
+        </w:rPr>
         <w:t>Console.Clear</w:t>
       </w:r>
       <w:proofErr w:type="spellEnd"/>
       <w:r>
-        <w:t>();</w:t>
-      </w:r>
-    </w:p>
-    <w:p>
-      <w:pPr>
-        <w:pStyle w:val="a3"/>
-        <w:ind w:firstLine="0"/>
-      </w:pPr>
-      <w:r>
+        <w:rPr>
+          <w:lang w:val="en-US"/>
+        </w:rPr>
+        <w:t>(</w:t>
+      </w:r>
+      <w:proofErr w:type="gramEnd"/>
+      <w:r>
+        <w:rPr>
+          <w:lang w:val="en-US"/>
+        </w:rPr>
+        <w:t>);</w:t>
+      </w:r>
+    </w:p>
+    <w:p>
+      <w:pPr>
+        <w:pStyle w:val="a3"/>
+        <w:ind w:firstLine="0"/>
+      </w:pPr>
+      <w:r>
+        <w:rPr>
+          <w:lang w:val="en-US"/>
+        </w:rPr>
         <w:t xml:space="preserve">                            </w:t>
       </w:r>
       <w:proofErr w:type="spellStart"/>
@@ -7442,6 +7419,9 @@
       <w:pPr>
         <w:pStyle w:val="a3"/>
         <w:ind w:firstLine="0"/>
+        <w:rPr>
+          <w:lang w:val="en-US"/>
+        </w:rPr>
       </w:pPr>
       <w:r>
         <w:rPr>
@@ -7450,20 +7430,37 @@
         <w:t xml:space="preserve">                        </w:t>
       </w:r>
       <w:proofErr w:type="spellStart"/>
-      <w:r>
+      <w:proofErr w:type="gramStart"/>
+      <w:r>
+        <w:rPr>
+          <w:lang w:val="en-US"/>
+        </w:rPr>
         <w:t>Console.Clear</w:t>
       </w:r>
       <w:proofErr w:type="spellEnd"/>
       <w:r>
-        <w:t>();</w:t>
-      </w:r>
-    </w:p>
-    <w:p>
-      <w:pPr>
-        <w:pStyle w:val="a3"/>
-        <w:ind w:firstLine="0"/>
-      </w:pPr>
-      <w:r>
+        <w:rPr>
+          <w:lang w:val="en-US"/>
+        </w:rPr>
+        <w:t>(</w:t>
+      </w:r>
+      <w:proofErr w:type="gramEnd"/>
+      <w:r>
+        <w:rPr>
+          <w:lang w:val="en-US"/>
+        </w:rPr>
+        <w:t>);</w:t>
+      </w:r>
+    </w:p>
+    <w:p>
+      <w:pPr>
+        <w:pStyle w:val="a3"/>
+        <w:ind w:firstLine="0"/>
+      </w:pPr>
+      <w:r>
+        <w:rPr>
+          <w:lang w:val="en-US"/>
+        </w:rPr>
         <w:t xml:space="preserve">                        </w:t>
       </w:r>
       <w:proofErr w:type="spellStart"/>
@@ -18731,6 +18728,56 @@
     </w:sectPr>
   </w:body>
 </w:document>
+</file>
+
+<file path=word/endnotes.xml><?xml version="1.0" encoding="utf-8"?>
+<w:endnotes xmlns:ve="http://schemas.openxmlformats.org/markup-compatibility/2006" xmlns:o="urn:schemas-microsoft-com:office:office" xmlns:r="http://schemas.openxmlformats.org/officeDocument/2006/relationships" xmlns:m="http://schemas.openxmlformats.org/officeDocument/2006/math" xmlns:v="urn:schemas-microsoft-com:vml" xmlns:wp="http://schemas.openxmlformats.org/drawingml/2006/wordprocessingDrawing" xmlns:w10="urn:schemas-microsoft-com:office:word" xmlns:w="http://schemas.openxmlformats.org/wordprocessingml/2006/main" xmlns:wne="http://schemas.microsoft.com/office/word/2006/wordml">
+  <w:endnote w:type="separator" w:id="-1">
+    <w:p>
+      <w:pPr>
+        <w:spacing w:line="240" w:lineRule="auto"/>
+      </w:pPr>
+      <w:r>
+        <w:separator/>
+      </w:r>
+    </w:p>
+  </w:endnote>
+  <w:endnote w:type="continuationSeparator" w:id="0">
+    <w:p>
+      <w:pPr>
+        <w:spacing w:line="240" w:lineRule="auto"/>
+      </w:pPr>
+      <w:r>
+        <w:continuationSeparator/>
+      </w:r>
+    </w:p>
+  </w:endnote>
+</w:endnotes>
+</file>
+
+<file path=word/footnotes.xml><?xml version="1.0" encoding="utf-8"?>
+<w:footnotes xmlns:ve="http://schemas.openxmlformats.org/markup-compatibility/2006" xmlns:o="urn:schemas-microsoft-com:office:office" xmlns:r="http://schemas.openxmlformats.org/officeDocument/2006/relationships" xmlns:m="http://schemas.openxmlformats.org/officeDocument/2006/math" xmlns:v="urn:schemas-microsoft-com:vml" xmlns:wp="http://schemas.openxmlformats.org/drawingml/2006/wordprocessingDrawing" xmlns:w10="urn:schemas-microsoft-com:office:word" xmlns:w="http://schemas.openxmlformats.org/wordprocessingml/2006/main" xmlns:wne="http://schemas.microsoft.com/office/word/2006/wordml">
+  <w:footnote w:type="separator" w:id="-1">
+    <w:p>
+      <w:pPr>
+        <w:spacing w:line="240" w:lineRule="auto"/>
+      </w:pPr>
+      <w:r>
+        <w:separator/>
+      </w:r>
+    </w:p>
+  </w:footnote>
+  <w:footnote w:type="continuationSeparator" w:id="0">
+    <w:p>
+      <w:pPr>
+        <w:spacing w:line="240" w:lineRule="auto"/>
+      </w:pPr>
+      <w:r>
+        <w:continuationSeparator/>
+      </w:r>
+    </w:p>
+  </w:footnote>
+</w:footnotes>
 </file>
 
 <file path=word/numbering.xml><?xml version="1.0" encoding="utf-8"?>
@@ -20147,6 +20194,7 @@
   <w:style w:type="character" w:default="1" w:styleId="a0">
     <w:name w:val="Default Paragraph Font"/>
     <w:uiPriority w:val="1"/>
+    <w:semiHidden/>
     <w:unhideWhenUsed/>
   </w:style>
   <w:style w:type="table" w:default="1" w:styleId="a1">
@@ -20315,6 +20363,66 @@
       <w:contextualSpacing/>
     </w:pPr>
   </w:style>
+  <w:style w:type="paragraph" w:styleId="a8">
+    <w:name w:val="header"/>
+    <w:basedOn w:val="a"/>
+    <w:link w:val="a9"/>
+    <w:uiPriority w:val="99"/>
+    <w:semiHidden/>
+    <w:unhideWhenUsed/>
+    <w:rsid w:val="000662D3"/>
+    <w:pPr>
+      <w:tabs>
+        <w:tab w:val="center" w:pos="4677"/>
+        <w:tab w:val="right" w:pos="9355"/>
+      </w:tabs>
+      <w:spacing w:line="240" w:lineRule="auto"/>
+    </w:pPr>
+  </w:style>
+  <w:style w:type="character" w:customStyle="1" w:styleId="a9">
+    <w:name w:val="Верхний колонтитул Знак"/>
+    <w:basedOn w:val="a0"/>
+    <w:link w:val="a8"/>
+    <w:uiPriority w:val="99"/>
+    <w:semiHidden/>
+    <w:rsid w:val="000662D3"/>
+    <w:rPr>
+      <w:rFonts w:ascii="Times New Roman" w:hAnsi="Times New Roman"/>
+      <w:sz w:val="28"/>
+      <w:szCs w:val="22"/>
+      <w:lang w:eastAsia="en-US"/>
+    </w:rPr>
+  </w:style>
+  <w:style w:type="paragraph" w:styleId="aa">
+    <w:name w:val="footer"/>
+    <w:basedOn w:val="a"/>
+    <w:link w:val="ab"/>
+    <w:uiPriority w:val="99"/>
+    <w:semiHidden/>
+    <w:unhideWhenUsed/>
+    <w:rsid w:val="000662D3"/>
+    <w:pPr>
+      <w:tabs>
+        <w:tab w:val="center" w:pos="4677"/>
+        <w:tab w:val="right" w:pos="9355"/>
+      </w:tabs>
+      <w:spacing w:line="240" w:lineRule="auto"/>
+    </w:pPr>
+  </w:style>
+  <w:style w:type="character" w:customStyle="1" w:styleId="ab">
+    <w:name w:val="Нижний колонтитул Знак"/>
+    <w:basedOn w:val="a0"/>
+    <w:link w:val="aa"/>
+    <w:uiPriority w:val="99"/>
+    <w:semiHidden/>
+    <w:rsid w:val="000662D3"/>
+    <w:rPr>
+      <w:rFonts w:ascii="Times New Roman" w:hAnsi="Times New Roman"/>
+      <w:sz w:val="28"/>
+      <w:szCs w:val="22"/>
+      <w:lang w:eastAsia="en-US"/>
+    </w:rPr>
+  </w:style>
 </w:styles>
 </file>
 
@@ -20326,7 +20434,7 @@
         <a:sysClr val="windowText" lastClr="000000"/>
       </a:dk1>
       <a:lt1>
-        <a:sysClr val="window" lastClr="E1E1E1"/>
+        <a:sysClr val="window" lastClr="FFFFFF"/>
       </a:lt1>
       <a:dk2>
         <a:srgbClr val="1F497D"/>

</xml_diff>